<commit_message>
add more story for chart 1
</commit_message>
<xml_diff>
--- a/final_project/Written_part.docx
+++ b/final_project/Written_part.docx
@@ -205,6 +205,33 @@
       <w:pPr>
         <w:rPr>
           <w:rFonts w:cstheme="minorHAnsi"/>
+          <w:b/>
+          <w:bCs/>
+          <w:color w:val="252525"/>
+        </w:rPr>
+      </w:pPr>
+      <w:r>
+        <w:rPr>
+          <w:rFonts w:cstheme="minorHAnsi"/>
+          <w:b/>
+          <w:bCs/>
+          <w:color w:val="252525"/>
+        </w:rPr>
+        <w:t>MORE ON ACQUISITIONS????</w:t>
+      </w:r>
+    </w:p>
+    <w:p>
+      <w:pPr>
+        <w:rPr>
+          <w:rFonts w:cstheme="minorHAnsi"/>
+          <w:color w:val="252525"/>
+        </w:rPr>
+      </w:pPr>
+    </w:p>
+    <w:p>
+      <w:pPr>
+        <w:rPr>
+          <w:rFonts w:cstheme="minorHAnsi"/>
           <w:color w:val="252525"/>
         </w:rPr>
       </w:pPr>
@@ -559,7 +586,15 @@
           <w:rFonts w:cstheme="minorHAnsi"/>
           <w:color w:val="252525"/>
         </w:rPr>
-        <w:t xml:space="preserve">. From there, we can see that the number of works per artist drops significantly </w:t>
+        <w:t xml:space="preserve">. From there, we can see that </w:t>
+      </w:r>
+      <w:r>
+        <w:rPr>
+          <w:rFonts w:cstheme="minorHAnsi"/>
+          <w:color w:val="252525"/>
+        </w:rPr>
+        <w:lastRenderedPageBreak/>
+        <w:t xml:space="preserve">the number of works per artist drops significantly </w:t>
       </w:r>
       <w:r>
         <w:rPr>
@@ -600,7 +635,6 @@
           <w:bCs/>
           <w:color w:val="252525"/>
         </w:rPr>
-        <w:lastRenderedPageBreak/>
         <w:t>Special Feature: British Watercolors</w:t>
       </w:r>
     </w:p>
@@ -1047,15 +1081,13 @@
         </w:rPr>
         <w:t xml:space="preserve">After this Golden Age of Watercolor, the creation of watercolors </w:t>
       </w:r>
-      <w:proofErr w:type="gramStart"/>
-      <w:r>
-        <w:rPr>
-          <w:rFonts w:cstheme="minorHAnsi"/>
-          <w:color w:val="252525"/>
-        </w:rPr>
-        <w:t>reverted back</w:t>
-      </w:r>
-      <w:proofErr w:type="gramEnd"/>
+      <w:r>
+        <w:rPr>
+          <w:rFonts w:cstheme="minorHAnsi"/>
+          <w:color w:val="252525"/>
+        </w:rPr>
+        <w:t>reverted</w:t>
+      </w:r>
       <w:r>
         <w:rPr>
           <w:rFonts w:cstheme="minorHAnsi"/>
@@ -1287,6 +1319,7 @@
         <w:rPr>
           <w:rFonts w:cstheme="minorHAnsi"/>
         </w:rPr>
+        <w:lastRenderedPageBreak/>
         <w:t>The main artwork and artist data come</w:t>
       </w:r>
       <w:r>
@@ -1340,14 +1373,7 @@
         <w:rPr>
           <w:rFonts w:cstheme="minorHAnsi"/>
         </w:rPr>
-        <w:t xml:space="preserve"> and the color </w:t>
-      </w:r>
-      <w:r>
-        <w:rPr>
-          <w:rFonts w:cstheme="minorHAnsi"/>
-        </w:rPr>
-        <w:lastRenderedPageBreak/>
-        <w:t xml:space="preserve">charts come from </w:t>
+        <w:t xml:space="preserve"> and the color charts come from </w:t>
       </w:r>
       <w:proofErr w:type="spellStart"/>
       <w:r>

</xml_diff>